<commit_message>
Finished a few last thing for the forwarding command
I also update the to do list and the progress doc
</commit_message>
<xml_diff>
--- a/ToDo List.docx
+++ b/ToDo List.docx
@@ -13,8 +13,6 @@
       <w:r>
         <w:t>E79</w:t>
       </w:r>
-      <w:bookmarkStart w:id="0" w:name="_GoBack"/>
-      <w:bookmarkEnd w:id="0"/>
     </w:p>
     <w:p>
       <w:pPr>
@@ -69,7 +67,19 @@
         </w:numPr>
       </w:pPr>
       <w:r>
-        <w:t>I highlighted one of the test cases I wrote for the blocking section that I need to get working</w:t>
+        <w:t>How we want the availability feature to work with the forward/meeting command</w:t>
+      </w:r>
+    </w:p>
+    <w:p>
+      <w:pPr>
+        <w:pStyle w:val="ListParagraph"/>
+        <w:numPr>
+          <w:ilvl w:val="0"/>
+          <w:numId w:val="1"/>
+        </w:numPr>
+      </w:pPr>
+      <w:r>
+        <w:t>P2T</w:t>
       </w:r>
     </w:p>
     <w:p>
@@ -81,19 +91,7 @@
         </w:numPr>
       </w:pPr>
       <w:r>
-        <w:t>How we want the availability feature to work with the forward/meeting command</w:t>
-      </w:r>
-    </w:p>
-    <w:p>
-      <w:pPr>
-        <w:pStyle w:val="ListParagraph"/>
-        <w:numPr>
-          <w:ilvl w:val="0"/>
-          <w:numId w:val="1"/>
-        </w:numPr>
-      </w:pPr>
-      <w:r>
-        <w:t>P2T</w:t>
+        <w:t>Write test cases for E80</w:t>
       </w:r>
     </w:p>
     <w:p>
@@ -105,19 +103,12 @@
         </w:numPr>
       </w:pPr>
       <w:r>
-        <w:t>Write test cases for E80</w:t>
-      </w:r>
-    </w:p>
-    <w:p>
-      <w:pPr>
-        <w:pStyle w:val="ListParagraph"/>
-        <w:numPr>
-          <w:ilvl w:val="1"/>
-          <w:numId w:val="1"/>
-        </w:numPr>
-      </w:pPr>
-      <w:r>
-        <w:t>Write test cases for availability features</w:t>
+        <w:t>Write test cases for availability f</w:t>
+      </w:r>
+      <w:bookmarkStart w:id="0" w:name="_GoBack"/>
+      <w:bookmarkEnd w:id="0"/>
+      <w:r>
+        <w:t>eatures</w:t>
       </w:r>
     </w:p>
     <w:sectPr>

</xml_diff>